<commit_message>
clean up the code space
</commit_message>
<xml_diff>
--- a/manual/MSE_analysis_HCR2.docx
+++ b/manual/MSE_analysis_HCR2.docx
@@ -23,7 +23,7 @@
         <w:pStyle w:val="Date"/>
       </w:pPr>
       <w:r>
-        <w:t xml:space="preserve">2025-09-10</w:t>
+        <w:t xml:space="preserve">2025-09-12</w:t>
       </w:r>
     </w:p>
     <w:p>
@@ -256,22 +256,17 @@
           </wp:inline>
         </w:drawing>
       </w:r>
-    </w:p>
-    <w:p>
-      <w:pPr>
-        <w:pStyle w:val="BodyText"/>
-      </w:pPr>
       <w:r>
         <w:drawing>
           <wp:inline>
-            <wp:extent cx="5334000" cy="2667000"/>
+            <wp:extent cx="4620126" cy="3696101"/>
             <wp:effectExtent b="0" l="0" r="0" t="0"/>
             <wp:docPr descr="" title="" id="30" name="Picture"/>
             <a:graphic>
               <a:graphicData uri="http://schemas.openxmlformats.org/drawingml/2006/picture">
                 <pic:pic>
                   <pic:nvPicPr>
-                    <pic:cNvPr descr="MSE_analysis_HCR2_files/figure-docx/unnamed-chunk-1-1.png" id="31" name="Picture"/>
+                    <pic:cNvPr descr="MSE_analysis_HCR2_files/figure-docx/management_output-4.png" id="31" name="Picture"/>
                     <pic:cNvPicPr>
                       <a:picLocks noChangeArrowheads="1" noChangeAspect="1"/>
                     </pic:cNvPicPr>
@@ -285,7 +280,7 @@
                   <pic:spPr bwMode="auto">
                     <a:xfrm>
                       <a:off x="0" y="0"/>
-                      <a:ext cx="5334000" cy="2667000"/>
+                      <a:ext cx="4620126" cy="3696101"/>
                     </a:xfrm>
                     <a:prstGeom prst="rect">
                       <a:avLst/>
@@ -303,6 +298,11 @@
           </wp:inline>
         </w:drawing>
       </w:r>
+    </w:p>
+    <w:p>
+      <w:pPr>
+        <w:pStyle w:val="BodyText"/>
+      </w:pPr>
       <w:r>
         <w:drawing>
           <wp:inline>
@@ -313,7 +313,7 @@
               <a:graphicData uri="http://schemas.openxmlformats.org/drawingml/2006/picture">
                 <pic:pic>
                   <pic:nvPicPr>
-                    <pic:cNvPr descr="MSE_analysis_HCR2_files/figure-docx/unnamed-chunk-1-2.png" id="34" name="Picture"/>
+                    <pic:cNvPr descr="MSE_analysis_HCR2_files/figure-docx/unnamed-chunk-1-1.png" id="34" name="Picture"/>
                     <pic:cNvPicPr>
                       <a:picLocks noChangeArrowheads="1" noChangeAspect="1"/>
                     </pic:cNvPicPr>
@@ -345,22 +345,17 @@
           </wp:inline>
         </w:drawing>
       </w:r>
-    </w:p>
-    <w:p>
-      <w:pPr>
-        <w:pStyle w:val="BodyText"/>
-      </w:pPr>
       <w:r>
         <w:drawing>
           <wp:inline>
-            <wp:extent cx="5334000" cy="5334000"/>
+            <wp:extent cx="5334000" cy="2667000"/>
             <wp:effectExtent b="0" l="0" r="0" t="0"/>
             <wp:docPr descr="" title="" id="36" name="Picture"/>
             <a:graphic>
               <a:graphicData uri="http://schemas.openxmlformats.org/drawingml/2006/picture">
                 <pic:pic>
                   <pic:nvPicPr>
-                    <pic:cNvPr descr="MSE_analysis_HCR2_files/figure-docx/unnamed-chunk-2-1.png" id="37" name="Picture"/>
+                    <pic:cNvPr descr="MSE_analysis_HCR2_files/figure-docx/unnamed-chunk-1-2.png" id="37" name="Picture"/>
                     <pic:cNvPicPr>
                       <a:picLocks noChangeArrowheads="1" noChangeAspect="1"/>
                     </pic:cNvPicPr>
@@ -374,7 +369,7 @@
                   <pic:spPr bwMode="auto">
                     <a:xfrm>
                       <a:off x="0" y="0"/>
-                      <a:ext cx="5334000" cy="5334000"/>
+                      <a:ext cx="5334000" cy="2667000"/>
                     </a:xfrm>
                     <a:prstGeom prst="rect">
                       <a:avLst/>
@@ -392,6 +387,11 @@
           </wp:inline>
         </w:drawing>
       </w:r>
+    </w:p>
+    <w:p>
+      <w:pPr>
+        <w:pStyle w:val="BodyText"/>
+      </w:pPr>
       <w:r>
         <w:drawing>
           <wp:inline>
@@ -402,7 +402,7 @@
               <a:graphicData uri="http://schemas.openxmlformats.org/drawingml/2006/picture">
                 <pic:pic>
                   <pic:nvPicPr>
-                    <pic:cNvPr descr="MSE_analysis_HCR2_files/figure-docx/unnamed-chunk-2-2.png" id="40" name="Picture"/>
+                    <pic:cNvPr descr="MSE_analysis_HCR2_files/figure-docx/unnamed-chunk-2-1.png" id="40" name="Picture"/>
                     <pic:cNvPicPr>
                       <a:picLocks noChangeArrowheads="1" noChangeAspect="1"/>
                     </pic:cNvPicPr>
@@ -434,22 +434,6 @@
           </wp:inline>
         </w:drawing>
       </w:r>
-    </w:p>
-    <w:p>
-      <w:pPr>
-        <w:pStyle w:val="SourceCode"/>
-      </w:pPr>
-      <w:r>
-        <w:rPr>
-          <w:rStyle w:val="VerbatimChar"/>
-        </w:rPr>
-        <w:t xml:space="preserve">## Joining with `by = join_by(OM, itr, Year)`</w:t>
-      </w:r>
-    </w:p>
-    <w:p>
-      <w:pPr>
-        <w:pStyle w:val="FirstParagraph"/>
-      </w:pPr>
       <w:r>
         <w:drawing>
           <wp:inline>
@@ -460,13 +444,71 @@
               <a:graphicData uri="http://schemas.openxmlformats.org/drawingml/2006/picture">
                 <pic:pic>
                   <pic:nvPicPr>
-                    <pic:cNvPr descr="MSE_analysis_HCR2_files/figure-docx/unnamed-chunk-2-3.png" id="43" name="Picture"/>
+                    <pic:cNvPr descr="MSE_analysis_HCR2_files/figure-docx/unnamed-chunk-2-2.png" id="43" name="Picture"/>
                     <pic:cNvPicPr>
                       <a:picLocks noChangeArrowheads="1" noChangeAspect="1"/>
                     </pic:cNvPicPr>
                   </pic:nvPicPr>
                   <pic:blipFill>
                     <a:blip r:embed="rId41"/>
+                    <a:stretch>
+                      <a:fillRect/>
+                    </a:stretch>
+                  </pic:blipFill>
+                  <pic:spPr bwMode="auto">
+                    <a:xfrm>
+                      <a:off x="0" y="0"/>
+                      <a:ext cx="5334000" cy="5334000"/>
+                    </a:xfrm>
+                    <a:prstGeom prst="rect">
+                      <a:avLst/>
+                    </a:prstGeom>
+                    <a:noFill/>
+                    <a:ln w="9525">
+                      <a:noFill/>
+                      <a:headEnd/>
+                      <a:tailEnd/>
+                    </a:ln>
+                  </pic:spPr>
+                </pic:pic>
+              </a:graphicData>
+            </a:graphic>
+          </wp:inline>
+        </w:drawing>
+      </w:r>
+    </w:p>
+    <w:p>
+      <w:pPr>
+        <w:pStyle w:val="SourceCode"/>
+      </w:pPr>
+      <w:r>
+        <w:rPr>
+          <w:rStyle w:val="VerbatimChar"/>
+        </w:rPr>
+        <w:t xml:space="preserve">## Joining with `by = join_by(OM, itr, Year)`</w:t>
+      </w:r>
+    </w:p>
+    <w:p>
+      <w:pPr>
+        <w:pStyle w:val="FirstParagraph"/>
+      </w:pPr>
+      <w:r>
+        <w:drawing>
+          <wp:inline>
+            <wp:extent cx="5334000" cy="5334000"/>
+            <wp:effectExtent b="0" l="0" r="0" t="0"/>
+            <wp:docPr descr="" title="" id="45" name="Picture"/>
+            <a:graphic>
+              <a:graphicData uri="http://schemas.openxmlformats.org/drawingml/2006/picture">
+                <pic:pic>
+                  <pic:nvPicPr>
+                    <pic:cNvPr descr="MSE_analysis_HCR2_files/figure-docx/unnamed-chunk-2-3.png" id="46" name="Picture"/>
+                    <pic:cNvPicPr>
+                      <a:picLocks noChangeArrowheads="1" noChangeAspect="1"/>
+                    </pic:cNvPicPr>
+                  </pic:nvPicPr>
+                  <pic:blipFill>
+                    <a:blip r:embed="rId44"/>
                     <a:stretch>
                       <a:fillRect/>
                     </a:stretch>

</xml_diff>

<commit_message>
update the code for the multi-EM MSE approach
</commit_message>
<xml_diff>
--- a/manual/MSE_analysis_HCR2.docx
+++ b/manual/MSE_analysis_HCR2.docx
@@ -23,7 +23,7 @@
         <w:pStyle w:val="Date"/>
       </w:pPr>
       <w:r>
-        <w:t xml:space="preserve">2025-09-12</w:t>
+        <w:t xml:space="preserve">2025-09-23</w:t>
       </w:r>
     </w:p>
     <w:p>
@@ -535,7 +535,11 @@
         </w:drawing>
       </w:r>
     </w:p>
-    <w:sectPr/>
+    <w:sectPr>
+      <w:footnotePr>
+        <w:numRestart w:val="eachSect"/>
+      </w:footnotePr>
+    </w:sectPr>
   </w:body>
 </w:document>
 </file>
@@ -707,8 +711,6 @@
     </w:pPr>
     <w:rPr>
       <w:rFonts w:asciiTheme="majorHAnsi" w:cstheme="majorBidi" w:eastAsiaTheme="majorEastAsia" w:hAnsiTheme="majorHAnsi"/>
-      <w:spacing w:val="-10"/>
-      <w:kern w:val="28"/>
       <w:sz w:val="56"/>
       <w:szCs w:val="56"/>
     </w:rPr>
@@ -721,8 +723,6 @@
     <w:rsid w:val="00A10FD9"/>
     <w:rPr>
       <w:rFonts w:asciiTheme="majorHAnsi" w:cstheme="majorBidi" w:eastAsiaTheme="majorEastAsia" w:hAnsiTheme="majorHAnsi"/>
-      <w:spacing w:val="-10"/>
-      <w:kern w:val="28"/>
       <w:sz w:val="56"/>
       <w:szCs w:val="56"/>
     </w:rPr>
@@ -763,23 +763,31 @@
   </w:style>
   <w:style w:customStyle="1" w:styleId="Author" w:type="paragraph">
     <w:name w:val="Author"/>
+    <w:basedOn w:val="Title"/>
     <w:next w:val="BodyText"/>
     <w:qFormat/>
     <w:pPr>
       <w:keepNext/>
       <w:keepLines/>
-      <w:jc w:val="center"/>
-    </w:pPr>
+    </w:pPr>
+    <w:rPr>
+      <w:sz w:val="24"/>
+      <w:szCs w:val="24"/>
+    </w:rPr>
   </w:style>
   <w:style w:styleId="Date" w:type="paragraph">
     <w:name w:val="Date"/>
+    <w:basedOn w:val="Title"/>
     <w:next w:val="BodyText"/>
     <w:qFormat/>
     <w:pPr>
       <w:keepNext/>
       <w:keepLines/>
-      <w:jc w:val="center"/>
-    </w:pPr>
+    </w:pPr>
+    <w:rPr>
+      <w:sz w:val="24"/>
+      <w:szCs w:val="24"/>
+    </w:rPr>
   </w:style>
   <w:style w:customStyle="1" w:styleId="AbstractTitle" w:type="paragraph">
     <w:name w:val="Abstract Title"/>

</xml_diff>